<commit_message>
fixup! fixup! finalized artifacts
</commit_message>
<xml_diff>
--- a/exam-deliveries/risk-assessment/Risk Analysis.docx
+++ b/exam-deliveries/risk-assessment/Risk Analysis.docx
@@ -6920,6 +6920,26 @@
         <w:t>Risk Matrice</w:t>
       </w:r>
     </w:p>
+    <w:p>
+      <w:pPr>
+        <w:spacing w:after="0" w:line="360" w:lineRule="auto"/>
+        <w:rPr>
+          <w:rFonts w:ascii="Arial" w:hAnsi="Arial" w:cs="Arial"/>
+          <w:i/>
+          <w:iCs/>
+          <w:lang w:val="da-DK"/>
+        </w:rPr>
+      </w:pPr>
+      <w:r>
+        <w:rPr>
+          <w:rFonts w:ascii="Arial" w:hAnsi="Arial" w:cs="Arial"/>
+          <w:i/>
+          <w:iCs/>
+          <w:lang w:val="da-DK"/>
+        </w:rPr>
+        <w:t>2025-11-4</w:t>
+      </w:r>
+    </w:p>
     <w:tbl>
       <w:tblPr>
         <w:tblStyle w:val="TableGrid"/>
@@ -7202,15 +7222,6 @@
                 <w:lang w:val="da-DK"/>
               </w:rPr>
             </w:pPr>
-            <w:r>
-              <w:rPr>
-                <w:rFonts w:ascii="Arial" w:hAnsi="Arial" w:cs="Arial"/>
-                <w:b/>
-                <w:bCs/>
-                <w:lang w:val="da-DK"/>
-              </w:rPr>
-              <w:t>R7</w:t>
-            </w:r>
           </w:p>
         </w:tc>
         <w:tc>
@@ -7265,15 +7276,6 @@
                 <w:lang w:val="da-DK"/>
               </w:rPr>
             </w:pPr>
-            <w:r>
-              <w:rPr>
-                <w:rFonts w:ascii="Arial" w:hAnsi="Arial" w:cs="Arial"/>
-                <w:b/>
-                <w:bCs/>
-                <w:lang w:val="da-DK"/>
-              </w:rPr>
-              <w:t>R10</w:t>
-            </w:r>
           </w:p>
         </w:tc>
       </w:tr>
@@ -7404,15 +7406,6 @@
               </w:rPr>
               <w:t>R1</w:t>
             </w:r>
-            <w:r>
-              <w:rPr>
-                <w:rFonts w:ascii="Arial" w:hAnsi="Arial" w:cs="Arial"/>
-                <w:b/>
-                <w:bCs/>
-                <w:lang w:val="da-DK"/>
-              </w:rPr>
-              <w:t>, R9</w:t>
-            </w:r>
           </w:p>
         </w:tc>
         <w:tc>
@@ -7506,32 +7499,13 @@
           <w:p>
             <w:pPr>
               <w:spacing w:line="360" w:lineRule="auto"/>
-              <w:jc w:val="center"/>
-              <w:rPr>
-                <w:rFonts w:ascii="Arial" w:hAnsi="Arial" w:cs="Arial"/>
-                <w:b/>
-                <w:bCs/>
-                <w:lang w:val="da-DK"/>
-              </w:rPr>
-            </w:pPr>
-            <w:r>
-              <w:rPr>
-                <w:rFonts w:ascii="Arial" w:hAnsi="Arial" w:cs="Arial"/>
-                <w:b/>
-                <w:bCs/>
-                <w:lang w:val="da-DK"/>
-              </w:rPr>
-              <w:t>R6, R8</w:t>
-            </w:r>
-            <w:r>
-              <w:rPr>
-                <w:rFonts w:ascii="Arial" w:hAnsi="Arial" w:cs="Arial"/>
-                <w:b/>
-                <w:bCs/>
-                <w:lang w:val="da-DK"/>
-              </w:rPr>
-              <w:t>, R12</w:t>
-            </w:r>
+              <w:rPr>
+                <w:rFonts w:ascii="Arial" w:hAnsi="Arial" w:cs="Arial"/>
+                <w:b/>
+                <w:bCs/>
+                <w:lang w:val="da-DK"/>
+              </w:rPr>
+            </w:pPr>
           </w:p>
         </w:tc>
         <w:tc>
@@ -7550,15 +7524,6 @@
                 <w:lang w:val="da-DK"/>
               </w:rPr>
             </w:pPr>
-            <w:r>
-              <w:rPr>
-                <w:rFonts w:ascii="Arial" w:hAnsi="Arial" w:cs="Arial"/>
-                <w:b/>
-                <w:bCs/>
-                <w:lang w:val="da-DK"/>
-              </w:rPr>
-              <w:t>R11</w:t>
-            </w:r>
           </w:p>
         </w:tc>
         <w:tc>
@@ -7577,15 +7542,6 @@
                 <w:lang w:val="da-DK"/>
               </w:rPr>
             </w:pPr>
-            <w:r>
-              <w:rPr>
-                <w:rFonts w:ascii="Arial" w:hAnsi="Arial" w:cs="Arial"/>
-                <w:b/>
-                <w:bCs/>
-                <w:lang w:val="da-DK"/>
-              </w:rPr>
-              <w:t>R5</w:t>
-            </w:r>
           </w:p>
         </w:tc>
       </w:tr>
@@ -7774,6 +7730,1961 @@
               </w:rPr>
               <w:t xml:space="preserve"> Unlikely</w:t>
             </w:r>
+          </w:p>
+        </w:tc>
+        <w:tc>
+          <w:tcPr>
+            <w:tcW w:w="2158" w:type="dxa"/>
+            <w:shd w:val="clear" w:color="auto" w:fill="92D050"/>
+          </w:tcPr>
+          <w:p>
+            <w:pPr>
+              <w:spacing w:line="360" w:lineRule="auto"/>
+              <w:jc w:val="center"/>
+              <w:rPr>
+                <w:rFonts w:ascii="Arial" w:hAnsi="Arial" w:cs="Arial"/>
+                <w:b/>
+                <w:bCs/>
+                <w:lang w:val="da-DK"/>
+              </w:rPr>
+            </w:pPr>
+          </w:p>
+        </w:tc>
+        <w:tc>
+          <w:tcPr>
+            <w:tcW w:w="2158" w:type="dxa"/>
+            <w:shd w:val="clear" w:color="auto" w:fill="92D050"/>
+          </w:tcPr>
+          <w:p>
+            <w:pPr>
+              <w:spacing w:line="360" w:lineRule="auto"/>
+              <w:jc w:val="center"/>
+              <w:rPr>
+                <w:rFonts w:ascii="Arial" w:hAnsi="Arial" w:cs="Arial"/>
+                <w:b/>
+                <w:bCs/>
+                <w:lang w:val="da-DK"/>
+              </w:rPr>
+            </w:pPr>
+          </w:p>
+        </w:tc>
+        <w:tc>
+          <w:tcPr>
+            <w:tcW w:w="2158" w:type="dxa"/>
+            <w:shd w:val="clear" w:color="auto" w:fill="92D050"/>
+          </w:tcPr>
+          <w:p>
+            <w:pPr>
+              <w:spacing w:line="360" w:lineRule="auto"/>
+              <w:jc w:val="center"/>
+              <w:rPr>
+                <w:rFonts w:ascii="Arial" w:hAnsi="Arial" w:cs="Arial"/>
+                <w:b/>
+                <w:bCs/>
+                <w:lang w:val="da-DK"/>
+              </w:rPr>
+            </w:pPr>
+          </w:p>
+        </w:tc>
+        <w:tc>
+          <w:tcPr>
+            <w:tcW w:w="2159" w:type="dxa"/>
+            <w:shd w:val="clear" w:color="auto" w:fill="92D050"/>
+          </w:tcPr>
+          <w:p>
+            <w:pPr>
+              <w:spacing w:line="360" w:lineRule="auto"/>
+              <w:jc w:val="center"/>
+              <w:rPr>
+                <w:rFonts w:ascii="Arial" w:hAnsi="Arial" w:cs="Arial"/>
+                <w:b/>
+                <w:bCs/>
+                <w:lang w:val="da-DK"/>
+              </w:rPr>
+            </w:pPr>
+          </w:p>
+        </w:tc>
+        <w:tc>
+          <w:tcPr>
+            <w:tcW w:w="2159" w:type="dxa"/>
+            <w:shd w:val="clear" w:color="auto" w:fill="FFFF00"/>
+          </w:tcPr>
+          <w:p>
+            <w:pPr>
+              <w:spacing w:line="360" w:lineRule="auto"/>
+              <w:jc w:val="center"/>
+              <w:rPr>
+                <w:rFonts w:ascii="Arial" w:hAnsi="Arial" w:cs="Arial"/>
+                <w:b/>
+                <w:bCs/>
+                <w:lang w:val="da-DK"/>
+              </w:rPr>
+            </w:pPr>
+          </w:p>
+        </w:tc>
+      </w:tr>
+    </w:tbl>
+    <w:p>
+      <w:pPr>
+        <w:spacing w:after="0" w:line="360" w:lineRule="auto"/>
+        <w:rPr>
+          <w:rFonts w:ascii="Arial" w:hAnsi="Arial" w:cs="Arial"/>
+          <w:lang w:val="da-DK"/>
+        </w:rPr>
+      </w:pPr>
+    </w:p>
+    <w:p>
+      <w:pPr>
+        <w:spacing w:after="0" w:line="360" w:lineRule="auto"/>
+        <w:rPr>
+          <w:rFonts w:ascii="Arial" w:hAnsi="Arial" w:cs="Arial"/>
+          <w:lang w:val="da-DK"/>
+        </w:rPr>
+      </w:pPr>
+    </w:p>
+    <w:p>
+      <w:pPr>
+        <w:spacing w:after="0" w:line="360" w:lineRule="auto"/>
+        <w:rPr>
+          <w:rFonts w:ascii="Arial" w:hAnsi="Arial" w:cs="Arial"/>
+          <w:i/>
+          <w:iCs/>
+          <w:lang w:val="da-DK"/>
+        </w:rPr>
+      </w:pPr>
+      <w:r>
+        <w:rPr>
+          <w:rFonts w:ascii="Arial" w:hAnsi="Arial" w:cs="Arial"/>
+          <w:i/>
+          <w:iCs/>
+          <w:lang w:val="da-DK"/>
+        </w:rPr>
+        <w:lastRenderedPageBreak/>
+        <w:t>2025-11-</w:t>
+      </w:r>
+      <w:r>
+        <w:rPr>
+          <w:rFonts w:ascii="Arial" w:hAnsi="Arial" w:cs="Arial"/>
+          <w:i/>
+          <w:iCs/>
+          <w:lang w:val="da-DK"/>
+        </w:rPr>
+        <w:t>21</w:t>
+      </w:r>
+    </w:p>
+    <w:tbl>
+      <w:tblPr>
+        <w:tblStyle w:val="TableGrid"/>
+        <w:tblW w:w="0" w:type="auto"/>
+        <w:tblLook w:val="04A0" w:firstRow="1" w:lastRow="0" w:firstColumn="1" w:lastColumn="0" w:noHBand="0" w:noVBand="1"/>
+      </w:tblPr>
+      <w:tblGrid>
+        <w:gridCol w:w="2158"/>
+        <w:gridCol w:w="2158"/>
+        <w:gridCol w:w="2158"/>
+        <w:gridCol w:w="2158"/>
+        <w:gridCol w:w="2159"/>
+        <w:gridCol w:w="2159"/>
+      </w:tblGrid>
+      <w:tr>
+        <w:tc>
+          <w:tcPr>
+            <w:tcW w:w="2158" w:type="dxa"/>
+            <w:shd w:val="clear" w:color="auto" w:fill="E8E8E8" w:themeFill="background2"/>
+          </w:tcPr>
+          <w:p>
+            <w:pPr>
+              <w:spacing w:line="360" w:lineRule="auto"/>
+              <w:jc w:val="center"/>
+              <w:rPr>
+                <w:rFonts w:ascii="Arial" w:hAnsi="Arial" w:cs="Arial"/>
+                <w:b/>
+                <w:bCs/>
+                <w:lang w:val="da-DK"/>
+              </w:rPr>
+            </w:pPr>
+          </w:p>
+        </w:tc>
+        <w:tc>
+          <w:tcPr>
+            <w:tcW w:w="2158" w:type="dxa"/>
+            <w:shd w:val="clear" w:color="auto" w:fill="E8E8E8" w:themeFill="background2"/>
+          </w:tcPr>
+          <w:p>
+            <w:pPr>
+              <w:spacing w:line="360" w:lineRule="auto"/>
+              <w:jc w:val="center"/>
+              <w:rPr>
+                <w:rFonts w:ascii="Arial" w:hAnsi="Arial" w:cs="Arial"/>
+                <w:b/>
+                <w:bCs/>
+                <w:lang w:val="da-DK"/>
+              </w:rPr>
+            </w:pPr>
+            <w:r>
+              <w:rPr>
+                <w:rFonts w:ascii="Arial" w:hAnsi="Arial" w:cs="Arial"/>
+                <w:b/>
+                <w:bCs/>
+                <w:lang w:val="da-DK"/>
+              </w:rPr>
+              <w:t>1 - Negligible</w:t>
+            </w:r>
+          </w:p>
+        </w:tc>
+        <w:tc>
+          <w:tcPr>
+            <w:tcW w:w="2158" w:type="dxa"/>
+            <w:shd w:val="clear" w:color="auto" w:fill="E8E8E8" w:themeFill="background2"/>
+          </w:tcPr>
+          <w:p>
+            <w:pPr>
+              <w:spacing w:line="360" w:lineRule="auto"/>
+              <w:jc w:val="center"/>
+              <w:rPr>
+                <w:rFonts w:ascii="Arial" w:hAnsi="Arial" w:cs="Arial"/>
+                <w:b/>
+                <w:bCs/>
+                <w:lang w:val="da-DK"/>
+              </w:rPr>
+            </w:pPr>
+            <w:r>
+              <w:rPr>
+                <w:rFonts w:ascii="Arial" w:hAnsi="Arial" w:cs="Arial"/>
+                <w:b/>
+                <w:bCs/>
+                <w:lang w:val="da-DK"/>
+              </w:rPr>
+              <w:t>2 – Minor</w:t>
+            </w:r>
+          </w:p>
+        </w:tc>
+        <w:tc>
+          <w:tcPr>
+            <w:tcW w:w="2158" w:type="dxa"/>
+            <w:shd w:val="clear" w:color="auto" w:fill="E8E8E8" w:themeFill="background2"/>
+          </w:tcPr>
+          <w:p>
+            <w:pPr>
+              <w:spacing w:line="360" w:lineRule="auto"/>
+              <w:jc w:val="center"/>
+              <w:rPr>
+                <w:rFonts w:ascii="Arial" w:hAnsi="Arial" w:cs="Arial"/>
+                <w:b/>
+                <w:bCs/>
+                <w:lang w:val="da-DK"/>
+              </w:rPr>
+            </w:pPr>
+            <w:r>
+              <w:rPr>
+                <w:rFonts w:ascii="Arial" w:hAnsi="Arial" w:cs="Arial"/>
+                <w:b/>
+                <w:bCs/>
+                <w:lang w:val="da-DK"/>
+              </w:rPr>
+              <w:t>3 – Moderate</w:t>
+            </w:r>
+          </w:p>
+        </w:tc>
+        <w:tc>
+          <w:tcPr>
+            <w:tcW w:w="2159" w:type="dxa"/>
+            <w:shd w:val="clear" w:color="auto" w:fill="E8E8E8" w:themeFill="background2"/>
+          </w:tcPr>
+          <w:p>
+            <w:pPr>
+              <w:spacing w:line="360" w:lineRule="auto"/>
+              <w:jc w:val="center"/>
+              <w:rPr>
+                <w:rFonts w:ascii="Arial" w:hAnsi="Arial" w:cs="Arial"/>
+                <w:b/>
+                <w:bCs/>
+                <w:lang w:val="da-DK"/>
+              </w:rPr>
+            </w:pPr>
+            <w:r>
+              <w:rPr>
+                <w:rFonts w:ascii="Arial" w:hAnsi="Arial" w:cs="Arial"/>
+                <w:b/>
+                <w:bCs/>
+                <w:lang w:val="da-DK"/>
+              </w:rPr>
+              <w:t>4 – High</w:t>
+            </w:r>
+          </w:p>
+        </w:tc>
+        <w:tc>
+          <w:tcPr>
+            <w:tcW w:w="2159" w:type="dxa"/>
+            <w:shd w:val="clear" w:color="auto" w:fill="E8E8E8" w:themeFill="background2"/>
+          </w:tcPr>
+          <w:p>
+            <w:pPr>
+              <w:spacing w:line="360" w:lineRule="auto"/>
+              <w:jc w:val="center"/>
+              <w:rPr>
+                <w:rFonts w:ascii="Arial" w:hAnsi="Arial" w:cs="Arial"/>
+                <w:b/>
+                <w:bCs/>
+                <w:lang w:val="da-DK"/>
+              </w:rPr>
+            </w:pPr>
+            <w:r>
+              <w:rPr>
+                <w:rFonts w:ascii="Arial" w:hAnsi="Arial" w:cs="Arial"/>
+                <w:b/>
+                <w:bCs/>
+                <w:lang w:val="da-DK"/>
+              </w:rPr>
+              <w:t xml:space="preserve">5 – </w:t>
+            </w:r>
+            <w:proofErr w:type="spellStart"/>
+            <w:r>
+              <w:rPr>
+                <w:rFonts w:ascii="Arial" w:hAnsi="Arial" w:cs="Arial"/>
+                <w:b/>
+                <w:bCs/>
+                <w:lang w:val="da-DK"/>
+              </w:rPr>
+              <w:t>Very</w:t>
+            </w:r>
+            <w:proofErr w:type="spellEnd"/>
+            <w:r>
+              <w:rPr>
+                <w:rFonts w:ascii="Arial" w:hAnsi="Arial" w:cs="Arial"/>
+                <w:b/>
+                <w:bCs/>
+                <w:lang w:val="da-DK"/>
+              </w:rPr>
+              <w:t xml:space="preserve"> High</w:t>
+            </w:r>
+          </w:p>
+        </w:tc>
+      </w:tr>
+      <w:tr>
+        <w:tc>
+          <w:tcPr>
+            <w:tcW w:w="2158" w:type="dxa"/>
+            <w:shd w:val="clear" w:color="auto" w:fill="E8E8E8" w:themeFill="background2"/>
+          </w:tcPr>
+          <w:p>
+            <w:pPr>
+              <w:spacing w:line="360" w:lineRule="auto"/>
+              <w:jc w:val="center"/>
+              <w:rPr>
+                <w:rFonts w:ascii="Arial" w:hAnsi="Arial" w:cs="Arial"/>
+                <w:b/>
+                <w:bCs/>
+                <w:lang w:val="da-DK"/>
+              </w:rPr>
+            </w:pPr>
+            <w:r>
+              <w:rPr>
+                <w:rFonts w:ascii="Arial" w:hAnsi="Arial" w:cs="Arial"/>
+                <w:b/>
+                <w:bCs/>
+                <w:lang w:val="da-DK"/>
+              </w:rPr>
+              <w:t xml:space="preserve">5 – </w:t>
+            </w:r>
+            <w:proofErr w:type="spellStart"/>
+            <w:r>
+              <w:rPr>
+                <w:rFonts w:ascii="Arial" w:hAnsi="Arial" w:cs="Arial"/>
+                <w:b/>
+                <w:bCs/>
+                <w:lang w:val="da-DK"/>
+              </w:rPr>
+              <w:t>Very</w:t>
+            </w:r>
+            <w:proofErr w:type="spellEnd"/>
+            <w:r>
+              <w:rPr>
+                <w:rFonts w:ascii="Arial" w:hAnsi="Arial" w:cs="Arial"/>
+                <w:b/>
+                <w:bCs/>
+                <w:lang w:val="da-DK"/>
+              </w:rPr>
+              <w:t xml:space="preserve"> </w:t>
+            </w:r>
+            <w:proofErr w:type="spellStart"/>
+            <w:r>
+              <w:rPr>
+                <w:rFonts w:ascii="Arial" w:hAnsi="Arial" w:cs="Arial"/>
+                <w:b/>
+                <w:bCs/>
+                <w:lang w:val="da-DK"/>
+              </w:rPr>
+              <w:t>Likely</w:t>
+            </w:r>
+            <w:proofErr w:type="spellEnd"/>
+          </w:p>
+        </w:tc>
+        <w:tc>
+          <w:tcPr>
+            <w:tcW w:w="2158" w:type="dxa"/>
+            <w:shd w:val="clear" w:color="auto" w:fill="FFFF00"/>
+          </w:tcPr>
+          <w:p>
+            <w:pPr>
+              <w:spacing w:line="360" w:lineRule="auto"/>
+              <w:rPr>
+                <w:rFonts w:ascii="Arial" w:hAnsi="Arial" w:cs="Arial"/>
+                <w:b/>
+                <w:bCs/>
+                <w:lang w:val="da-DK"/>
+              </w:rPr>
+            </w:pPr>
+          </w:p>
+        </w:tc>
+        <w:tc>
+          <w:tcPr>
+            <w:tcW w:w="2158" w:type="dxa"/>
+            <w:shd w:val="clear" w:color="auto" w:fill="FFFF00"/>
+          </w:tcPr>
+          <w:p>
+            <w:pPr>
+              <w:spacing w:line="360" w:lineRule="auto"/>
+              <w:jc w:val="center"/>
+              <w:rPr>
+                <w:rFonts w:ascii="Arial" w:hAnsi="Arial" w:cs="Arial"/>
+                <w:b/>
+                <w:bCs/>
+                <w:lang w:val="da-DK"/>
+              </w:rPr>
+            </w:pPr>
+            <w:r>
+              <w:rPr>
+                <w:rFonts w:ascii="Arial" w:hAnsi="Arial" w:cs="Arial"/>
+                <w:b/>
+                <w:bCs/>
+                <w:lang w:val="da-DK"/>
+              </w:rPr>
+              <w:t>R7</w:t>
+            </w:r>
+          </w:p>
+        </w:tc>
+        <w:tc>
+          <w:tcPr>
+            <w:tcW w:w="2158" w:type="dxa"/>
+            <w:shd w:val="clear" w:color="auto" w:fill="EE0000"/>
+          </w:tcPr>
+          <w:p>
+            <w:pPr>
+              <w:spacing w:line="360" w:lineRule="auto"/>
+              <w:rPr>
+                <w:rFonts w:ascii="Arial" w:hAnsi="Arial" w:cs="Arial"/>
+                <w:b/>
+                <w:bCs/>
+                <w:lang w:val="da-DK"/>
+              </w:rPr>
+            </w:pPr>
+          </w:p>
+        </w:tc>
+        <w:tc>
+          <w:tcPr>
+            <w:tcW w:w="2159" w:type="dxa"/>
+            <w:shd w:val="clear" w:color="auto" w:fill="EE0000"/>
+          </w:tcPr>
+          <w:p>
+            <w:pPr>
+              <w:spacing w:line="360" w:lineRule="auto"/>
+              <w:rPr>
+                <w:rFonts w:ascii="Arial" w:hAnsi="Arial" w:cs="Arial"/>
+                <w:b/>
+                <w:bCs/>
+                <w:lang w:val="da-DK"/>
+              </w:rPr>
+            </w:pPr>
+          </w:p>
+        </w:tc>
+        <w:tc>
+          <w:tcPr>
+            <w:tcW w:w="2159" w:type="dxa"/>
+            <w:shd w:val="clear" w:color="auto" w:fill="EE0000"/>
+          </w:tcPr>
+          <w:p>
+            <w:pPr>
+              <w:spacing w:line="360" w:lineRule="auto"/>
+              <w:rPr>
+                <w:rFonts w:ascii="Arial" w:hAnsi="Arial" w:cs="Arial"/>
+                <w:b/>
+                <w:bCs/>
+                <w:lang w:val="da-DK"/>
+              </w:rPr>
+            </w:pPr>
+          </w:p>
+        </w:tc>
+      </w:tr>
+      <w:tr>
+        <w:tc>
+          <w:tcPr>
+            <w:tcW w:w="2158" w:type="dxa"/>
+            <w:shd w:val="clear" w:color="auto" w:fill="E8E8E8" w:themeFill="background2"/>
+          </w:tcPr>
+          <w:p>
+            <w:pPr>
+              <w:spacing w:line="360" w:lineRule="auto"/>
+              <w:jc w:val="center"/>
+              <w:rPr>
+                <w:rFonts w:ascii="Arial" w:hAnsi="Arial" w:cs="Arial"/>
+                <w:b/>
+                <w:bCs/>
+                <w:lang w:val="da-DK"/>
+              </w:rPr>
+            </w:pPr>
+            <w:r>
+              <w:rPr>
+                <w:rFonts w:ascii="Arial" w:hAnsi="Arial" w:cs="Arial"/>
+                <w:b/>
+                <w:bCs/>
+                <w:lang w:val="da-DK"/>
+              </w:rPr>
+              <w:t xml:space="preserve">4 – </w:t>
+            </w:r>
+            <w:proofErr w:type="spellStart"/>
+            <w:r>
+              <w:rPr>
+                <w:rFonts w:ascii="Arial" w:hAnsi="Arial" w:cs="Arial"/>
+                <w:b/>
+                <w:bCs/>
+                <w:lang w:val="da-DK"/>
+              </w:rPr>
+              <w:t>Likely</w:t>
+            </w:r>
+            <w:proofErr w:type="spellEnd"/>
+          </w:p>
+        </w:tc>
+        <w:tc>
+          <w:tcPr>
+            <w:tcW w:w="2158" w:type="dxa"/>
+            <w:shd w:val="clear" w:color="auto" w:fill="92D050"/>
+          </w:tcPr>
+          <w:p>
+            <w:pPr>
+              <w:spacing w:line="360" w:lineRule="auto"/>
+              <w:rPr>
+                <w:rFonts w:ascii="Arial" w:hAnsi="Arial" w:cs="Arial"/>
+                <w:b/>
+                <w:bCs/>
+                <w:lang w:val="da-DK"/>
+              </w:rPr>
+            </w:pPr>
+          </w:p>
+        </w:tc>
+        <w:tc>
+          <w:tcPr>
+            <w:tcW w:w="2158" w:type="dxa"/>
+            <w:shd w:val="clear" w:color="auto" w:fill="FFFF00"/>
+          </w:tcPr>
+          <w:p>
+            <w:pPr>
+              <w:spacing w:line="360" w:lineRule="auto"/>
+              <w:rPr>
+                <w:rFonts w:ascii="Arial" w:hAnsi="Arial" w:cs="Arial"/>
+                <w:b/>
+                <w:bCs/>
+                <w:lang w:val="da-DK"/>
+              </w:rPr>
+            </w:pPr>
+          </w:p>
+        </w:tc>
+        <w:tc>
+          <w:tcPr>
+            <w:tcW w:w="2158" w:type="dxa"/>
+            <w:shd w:val="clear" w:color="auto" w:fill="FFFF00"/>
+          </w:tcPr>
+          <w:p>
+            <w:pPr>
+              <w:spacing w:line="360" w:lineRule="auto"/>
+              <w:jc w:val="center"/>
+              <w:rPr>
+                <w:rFonts w:ascii="Arial" w:hAnsi="Arial" w:cs="Arial"/>
+                <w:b/>
+                <w:bCs/>
+                <w:lang w:val="da-DK"/>
+              </w:rPr>
+            </w:pPr>
+            <w:r>
+              <w:rPr>
+                <w:rFonts w:ascii="Arial" w:hAnsi="Arial" w:cs="Arial"/>
+                <w:b/>
+                <w:bCs/>
+                <w:lang w:val="da-DK"/>
+              </w:rPr>
+              <w:t>R2, R4</w:t>
+            </w:r>
+          </w:p>
+        </w:tc>
+        <w:tc>
+          <w:tcPr>
+            <w:tcW w:w="2159" w:type="dxa"/>
+            <w:shd w:val="clear" w:color="auto" w:fill="EE0000"/>
+          </w:tcPr>
+          <w:p>
+            <w:pPr>
+              <w:spacing w:line="360" w:lineRule="auto"/>
+              <w:jc w:val="center"/>
+              <w:rPr>
+                <w:rFonts w:ascii="Arial" w:hAnsi="Arial" w:cs="Arial"/>
+                <w:b/>
+                <w:bCs/>
+                <w:lang w:val="da-DK"/>
+              </w:rPr>
+            </w:pPr>
+            <w:r>
+              <w:rPr>
+                <w:rFonts w:ascii="Arial" w:hAnsi="Arial" w:cs="Arial"/>
+                <w:b/>
+                <w:bCs/>
+                <w:lang w:val="da-DK"/>
+              </w:rPr>
+              <w:t>R1, R9</w:t>
+            </w:r>
+          </w:p>
+        </w:tc>
+        <w:tc>
+          <w:tcPr>
+            <w:tcW w:w="2159" w:type="dxa"/>
+            <w:shd w:val="clear" w:color="auto" w:fill="EE0000"/>
+          </w:tcPr>
+          <w:p>
+            <w:pPr>
+              <w:spacing w:line="360" w:lineRule="auto"/>
+              <w:jc w:val="center"/>
+              <w:rPr>
+                <w:rFonts w:ascii="Arial" w:hAnsi="Arial" w:cs="Arial"/>
+                <w:b/>
+                <w:bCs/>
+                <w:lang w:val="da-DK"/>
+              </w:rPr>
+            </w:pPr>
+          </w:p>
+        </w:tc>
+      </w:tr>
+      <w:tr>
+        <w:tc>
+          <w:tcPr>
+            <w:tcW w:w="2158" w:type="dxa"/>
+            <w:shd w:val="clear" w:color="auto" w:fill="E8E8E8" w:themeFill="background2"/>
+          </w:tcPr>
+          <w:p>
+            <w:pPr>
+              <w:spacing w:line="360" w:lineRule="auto"/>
+              <w:jc w:val="center"/>
+              <w:rPr>
+                <w:rFonts w:ascii="Arial" w:hAnsi="Arial" w:cs="Arial"/>
+                <w:b/>
+                <w:bCs/>
+                <w:lang w:val="da-DK"/>
+              </w:rPr>
+            </w:pPr>
+            <w:r>
+              <w:rPr>
+                <w:rFonts w:ascii="Arial" w:hAnsi="Arial" w:cs="Arial"/>
+                <w:b/>
+                <w:bCs/>
+                <w:lang w:val="da-DK"/>
+              </w:rPr>
+              <w:t xml:space="preserve">3 – </w:t>
+            </w:r>
+            <w:proofErr w:type="spellStart"/>
+            <w:r>
+              <w:rPr>
+                <w:rFonts w:ascii="Arial" w:hAnsi="Arial" w:cs="Arial"/>
+                <w:b/>
+                <w:bCs/>
+                <w:lang w:val="da-DK"/>
+              </w:rPr>
+              <w:t>Possible</w:t>
+            </w:r>
+            <w:proofErr w:type="spellEnd"/>
+          </w:p>
+        </w:tc>
+        <w:tc>
+          <w:tcPr>
+            <w:tcW w:w="2158" w:type="dxa"/>
+            <w:shd w:val="clear" w:color="auto" w:fill="92D050"/>
+          </w:tcPr>
+          <w:p>
+            <w:pPr>
+              <w:spacing w:line="360" w:lineRule="auto"/>
+              <w:rPr>
+                <w:rFonts w:ascii="Arial" w:hAnsi="Arial" w:cs="Arial"/>
+                <w:b/>
+                <w:bCs/>
+                <w:lang w:val="da-DK"/>
+              </w:rPr>
+            </w:pPr>
+          </w:p>
+        </w:tc>
+        <w:tc>
+          <w:tcPr>
+            <w:tcW w:w="2158" w:type="dxa"/>
+            <w:shd w:val="clear" w:color="auto" w:fill="FFFF00"/>
+          </w:tcPr>
+          <w:p>
+            <w:pPr>
+              <w:spacing w:line="360" w:lineRule="auto"/>
+              <w:rPr>
+                <w:rFonts w:ascii="Arial" w:hAnsi="Arial" w:cs="Arial"/>
+                <w:b/>
+                <w:bCs/>
+                <w:lang w:val="da-DK"/>
+              </w:rPr>
+            </w:pPr>
+          </w:p>
+        </w:tc>
+        <w:tc>
+          <w:tcPr>
+            <w:tcW w:w="2158" w:type="dxa"/>
+            <w:shd w:val="clear" w:color="auto" w:fill="FFFF00"/>
+          </w:tcPr>
+          <w:p>
+            <w:pPr>
+              <w:spacing w:line="360" w:lineRule="auto"/>
+              <w:jc w:val="center"/>
+              <w:rPr>
+                <w:rFonts w:ascii="Arial" w:hAnsi="Arial" w:cs="Arial"/>
+                <w:b/>
+                <w:bCs/>
+                <w:lang w:val="da-DK"/>
+              </w:rPr>
+            </w:pPr>
+            <w:r>
+              <w:rPr>
+                <w:rFonts w:ascii="Arial" w:hAnsi="Arial" w:cs="Arial"/>
+                <w:b/>
+                <w:bCs/>
+                <w:lang w:val="da-DK"/>
+              </w:rPr>
+              <w:t>R6, R8</w:t>
+            </w:r>
+          </w:p>
+        </w:tc>
+        <w:tc>
+          <w:tcPr>
+            <w:tcW w:w="2159" w:type="dxa"/>
+            <w:shd w:val="clear" w:color="auto" w:fill="FFFF00"/>
+          </w:tcPr>
+          <w:p>
+            <w:pPr>
+              <w:spacing w:line="360" w:lineRule="auto"/>
+              <w:rPr>
+                <w:rFonts w:ascii="Arial" w:hAnsi="Arial" w:cs="Arial"/>
+                <w:b/>
+                <w:bCs/>
+                <w:lang w:val="da-DK"/>
+              </w:rPr>
+            </w:pPr>
+          </w:p>
+        </w:tc>
+        <w:tc>
+          <w:tcPr>
+            <w:tcW w:w="2159" w:type="dxa"/>
+            <w:shd w:val="clear" w:color="auto" w:fill="EE0000"/>
+          </w:tcPr>
+          <w:p>
+            <w:pPr>
+              <w:spacing w:line="360" w:lineRule="auto"/>
+              <w:jc w:val="center"/>
+              <w:rPr>
+                <w:rFonts w:ascii="Arial" w:hAnsi="Arial" w:cs="Arial"/>
+                <w:b/>
+                <w:bCs/>
+                <w:lang w:val="da-DK"/>
+              </w:rPr>
+            </w:pPr>
+            <w:r>
+              <w:rPr>
+                <w:rFonts w:ascii="Arial" w:hAnsi="Arial" w:cs="Arial"/>
+                <w:b/>
+                <w:bCs/>
+                <w:lang w:val="da-DK"/>
+              </w:rPr>
+              <w:t>R5</w:t>
+            </w:r>
+          </w:p>
+        </w:tc>
+      </w:tr>
+      <w:tr>
+        <w:tc>
+          <w:tcPr>
+            <w:tcW w:w="2158" w:type="dxa"/>
+            <w:shd w:val="clear" w:color="auto" w:fill="E8E8E8" w:themeFill="background2"/>
+          </w:tcPr>
+          <w:p>
+            <w:pPr>
+              <w:spacing w:line="360" w:lineRule="auto"/>
+              <w:jc w:val="center"/>
+              <w:rPr>
+                <w:rFonts w:ascii="Arial" w:hAnsi="Arial" w:cs="Arial"/>
+                <w:b/>
+                <w:bCs/>
+                <w:lang w:val="da-DK"/>
+              </w:rPr>
+            </w:pPr>
+            <w:r>
+              <w:rPr>
+                <w:rFonts w:ascii="Arial" w:hAnsi="Arial" w:cs="Arial"/>
+                <w:b/>
+                <w:bCs/>
+                <w:lang w:val="da-DK"/>
+              </w:rPr>
+              <w:t xml:space="preserve">2 – </w:t>
+            </w:r>
+            <w:proofErr w:type="spellStart"/>
+            <w:r>
+              <w:rPr>
+                <w:rFonts w:ascii="Arial" w:hAnsi="Arial" w:cs="Arial"/>
+                <w:b/>
+                <w:bCs/>
+                <w:lang w:val="da-DK"/>
+              </w:rPr>
+              <w:t>Unlikely</w:t>
+            </w:r>
+            <w:proofErr w:type="spellEnd"/>
+          </w:p>
+        </w:tc>
+        <w:tc>
+          <w:tcPr>
+            <w:tcW w:w="2158" w:type="dxa"/>
+            <w:shd w:val="clear" w:color="auto" w:fill="92D050"/>
+          </w:tcPr>
+          <w:p>
+            <w:pPr>
+              <w:spacing w:line="360" w:lineRule="auto"/>
+              <w:rPr>
+                <w:rFonts w:ascii="Arial" w:hAnsi="Arial" w:cs="Arial"/>
+                <w:b/>
+                <w:bCs/>
+                <w:lang w:val="da-DK"/>
+              </w:rPr>
+            </w:pPr>
+          </w:p>
+        </w:tc>
+        <w:tc>
+          <w:tcPr>
+            <w:tcW w:w="2158" w:type="dxa"/>
+            <w:shd w:val="clear" w:color="auto" w:fill="92D050"/>
+          </w:tcPr>
+          <w:p>
+            <w:pPr>
+              <w:spacing w:line="360" w:lineRule="auto"/>
+              <w:rPr>
+                <w:rFonts w:ascii="Arial" w:hAnsi="Arial" w:cs="Arial"/>
+                <w:b/>
+                <w:bCs/>
+                <w:lang w:val="da-DK"/>
+              </w:rPr>
+            </w:pPr>
+          </w:p>
+        </w:tc>
+        <w:tc>
+          <w:tcPr>
+            <w:tcW w:w="2158" w:type="dxa"/>
+            <w:shd w:val="clear" w:color="auto" w:fill="FFFF00"/>
+          </w:tcPr>
+          <w:p>
+            <w:pPr>
+              <w:spacing w:line="360" w:lineRule="auto"/>
+              <w:rPr>
+                <w:rFonts w:ascii="Arial" w:hAnsi="Arial" w:cs="Arial"/>
+                <w:b/>
+                <w:bCs/>
+                <w:lang w:val="da-DK"/>
+              </w:rPr>
+            </w:pPr>
+          </w:p>
+        </w:tc>
+        <w:tc>
+          <w:tcPr>
+            <w:tcW w:w="2159" w:type="dxa"/>
+            <w:shd w:val="clear" w:color="auto" w:fill="FFFF00"/>
+          </w:tcPr>
+          <w:p>
+            <w:pPr>
+              <w:spacing w:line="360" w:lineRule="auto"/>
+              <w:rPr>
+                <w:rFonts w:ascii="Arial" w:hAnsi="Arial" w:cs="Arial"/>
+                <w:b/>
+                <w:bCs/>
+                <w:lang w:val="da-DK"/>
+              </w:rPr>
+            </w:pPr>
+          </w:p>
+        </w:tc>
+        <w:tc>
+          <w:tcPr>
+            <w:tcW w:w="2159" w:type="dxa"/>
+            <w:shd w:val="clear" w:color="auto" w:fill="FFFF00"/>
+          </w:tcPr>
+          <w:p>
+            <w:pPr>
+              <w:spacing w:line="360" w:lineRule="auto"/>
+              <w:jc w:val="center"/>
+              <w:rPr>
+                <w:rFonts w:ascii="Arial" w:hAnsi="Arial" w:cs="Arial"/>
+                <w:b/>
+                <w:bCs/>
+                <w:lang w:val="da-DK"/>
+              </w:rPr>
+            </w:pPr>
+            <w:r>
+              <w:rPr>
+                <w:rFonts w:ascii="Arial" w:hAnsi="Arial" w:cs="Arial"/>
+                <w:b/>
+                <w:bCs/>
+                <w:lang w:val="da-DK"/>
+              </w:rPr>
+              <w:t>R3</w:t>
+            </w:r>
+          </w:p>
+        </w:tc>
+      </w:tr>
+      <w:tr>
+        <w:tc>
+          <w:tcPr>
+            <w:tcW w:w="2158" w:type="dxa"/>
+            <w:shd w:val="clear" w:color="auto" w:fill="E8E8E8" w:themeFill="background2"/>
+          </w:tcPr>
+          <w:p>
+            <w:pPr>
+              <w:spacing w:line="360" w:lineRule="auto"/>
+              <w:jc w:val="center"/>
+              <w:rPr>
+                <w:rFonts w:ascii="Arial" w:hAnsi="Arial" w:cs="Arial"/>
+                <w:b/>
+                <w:bCs/>
+                <w:lang w:val="da-DK"/>
+              </w:rPr>
+            </w:pPr>
+            <w:r>
+              <w:rPr>
+                <w:rFonts w:ascii="Arial" w:hAnsi="Arial" w:cs="Arial"/>
+                <w:b/>
+                <w:bCs/>
+                <w:lang w:val="da-DK"/>
+              </w:rPr>
+              <w:t xml:space="preserve">1 – </w:t>
+            </w:r>
+            <w:proofErr w:type="spellStart"/>
+            <w:r>
+              <w:rPr>
+                <w:rFonts w:ascii="Arial" w:hAnsi="Arial" w:cs="Arial"/>
+                <w:b/>
+                <w:bCs/>
+                <w:lang w:val="da-DK"/>
+              </w:rPr>
+              <w:t>Very</w:t>
+            </w:r>
+            <w:proofErr w:type="spellEnd"/>
+            <w:r>
+              <w:rPr>
+                <w:rFonts w:ascii="Arial" w:hAnsi="Arial" w:cs="Arial"/>
+                <w:b/>
+                <w:bCs/>
+                <w:lang w:val="da-DK"/>
+              </w:rPr>
+              <w:t xml:space="preserve"> </w:t>
+            </w:r>
+            <w:proofErr w:type="spellStart"/>
+            <w:r>
+              <w:rPr>
+                <w:rFonts w:ascii="Arial" w:hAnsi="Arial" w:cs="Arial"/>
+                <w:b/>
+                <w:bCs/>
+                <w:lang w:val="da-DK"/>
+              </w:rPr>
+              <w:t>Unlikely</w:t>
+            </w:r>
+            <w:proofErr w:type="spellEnd"/>
+          </w:p>
+        </w:tc>
+        <w:tc>
+          <w:tcPr>
+            <w:tcW w:w="2158" w:type="dxa"/>
+            <w:shd w:val="clear" w:color="auto" w:fill="92D050"/>
+          </w:tcPr>
+          <w:p>
+            <w:pPr>
+              <w:spacing w:line="360" w:lineRule="auto"/>
+              <w:rPr>
+                <w:rFonts w:ascii="Arial" w:hAnsi="Arial" w:cs="Arial"/>
+                <w:b/>
+                <w:bCs/>
+                <w:lang w:val="da-DK"/>
+              </w:rPr>
+            </w:pPr>
+          </w:p>
+        </w:tc>
+        <w:tc>
+          <w:tcPr>
+            <w:tcW w:w="2158" w:type="dxa"/>
+            <w:shd w:val="clear" w:color="auto" w:fill="92D050"/>
+          </w:tcPr>
+          <w:p>
+            <w:pPr>
+              <w:spacing w:line="360" w:lineRule="auto"/>
+              <w:rPr>
+                <w:rFonts w:ascii="Arial" w:hAnsi="Arial" w:cs="Arial"/>
+                <w:b/>
+                <w:bCs/>
+                <w:lang w:val="da-DK"/>
+              </w:rPr>
+            </w:pPr>
+          </w:p>
+        </w:tc>
+        <w:tc>
+          <w:tcPr>
+            <w:tcW w:w="2158" w:type="dxa"/>
+            <w:shd w:val="clear" w:color="auto" w:fill="92D050"/>
+          </w:tcPr>
+          <w:p>
+            <w:pPr>
+              <w:spacing w:line="360" w:lineRule="auto"/>
+              <w:rPr>
+                <w:rFonts w:ascii="Arial" w:hAnsi="Arial" w:cs="Arial"/>
+                <w:b/>
+                <w:bCs/>
+                <w:lang w:val="da-DK"/>
+              </w:rPr>
+            </w:pPr>
+          </w:p>
+        </w:tc>
+        <w:tc>
+          <w:tcPr>
+            <w:tcW w:w="2159" w:type="dxa"/>
+            <w:shd w:val="clear" w:color="auto" w:fill="92D050"/>
+          </w:tcPr>
+          <w:p>
+            <w:pPr>
+              <w:spacing w:line="360" w:lineRule="auto"/>
+              <w:rPr>
+                <w:rFonts w:ascii="Arial" w:hAnsi="Arial" w:cs="Arial"/>
+                <w:b/>
+                <w:bCs/>
+                <w:lang w:val="da-DK"/>
+              </w:rPr>
+            </w:pPr>
+          </w:p>
+        </w:tc>
+        <w:tc>
+          <w:tcPr>
+            <w:tcW w:w="2159" w:type="dxa"/>
+            <w:shd w:val="clear" w:color="auto" w:fill="FFFF00"/>
+          </w:tcPr>
+          <w:p>
+            <w:pPr>
+              <w:spacing w:line="360" w:lineRule="auto"/>
+              <w:jc w:val="center"/>
+              <w:rPr>
+                <w:rFonts w:ascii="Arial" w:hAnsi="Arial" w:cs="Arial"/>
+                <w:b/>
+                <w:bCs/>
+                <w:lang w:val="da-DK"/>
+              </w:rPr>
+            </w:pPr>
+          </w:p>
+        </w:tc>
+      </w:tr>
+    </w:tbl>
+    <w:p>
+      <w:pPr>
+        <w:spacing w:after="0" w:line="360" w:lineRule="auto"/>
+        <w:rPr>
+          <w:rFonts w:ascii="Arial" w:hAnsi="Arial" w:cs="Arial"/>
+          <w:lang w:val="da-DK"/>
+        </w:rPr>
+      </w:pPr>
+    </w:p>
+    <w:p>
+      <w:pPr>
+        <w:spacing w:after="0" w:line="360" w:lineRule="auto"/>
+        <w:rPr>
+          <w:rFonts w:ascii="Arial" w:hAnsi="Arial" w:cs="Arial"/>
+          <w:i/>
+          <w:iCs/>
+          <w:lang w:val="da-DK"/>
+        </w:rPr>
+      </w:pPr>
+      <w:r>
+        <w:rPr>
+          <w:rFonts w:ascii="Arial" w:hAnsi="Arial" w:cs="Arial"/>
+          <w:i/>
+          <w:iCs/>
+          <w:lang w:val="da-DK"/>
+        </w:rPr>
+        <w:t>2025-</w:t>
+      </w:r>
+      <w:r>
+        <w:rPr>
+          <w:rFonts w:ascii="Arial" w:hAnsi="Arial" w:cs="Arial"/>
+          <w:i/>
+          <w:iCs/>
+          <w:lang w:val="da-DK"/>
+        </w:rPr>
+        <w:t>12-7</w:t>
+      </w:r>
+    </w:p>
+    <w:tbl>
+      <w:tblPr>
+        <w:tblStyle w:val="TableGrid"/>
+        <w:tblW w:w="0" w:type="auto"/>
+        <w:tblLook w:val="04A0" w:firstRow="1" w:lastRow="0" w:firstColumn="1" w:lastColumn="0" w:noHBand="0" w:noVBand="1"/>
+      </w:tblPr>
+      <w:tblGrid>
+        <w:gridCol w:w="2158"/>
+        <w:gridCol w:w="2158"/>
+        <w:gridCol w:w="2158"/>
+        <w:gridCol w:w="2158"/>
+        <w:gridCol w:w="2159"/>
+        <w:gridCol w:w="2159"/>
+      </w:tblGrid>
+      <w:tr>
+        <w:tc>
+          <w:tcPr>
+            <w:tcW w:w="2158" w:type="dxa"/>
+            <w:shd w:val="clear" w:color="auto" w:fill="E8E8E8" w:themeFill="background2"/>
+          </w:tcPr>
+          <w:p>
+            <w:pPr>
+              <w:spacing w:line="360" w:lineRule="auto"/>
+              <w:jc w:val="center"/>
+              <w:rPr>
+                <w:rFonts w:ascii="Arial" w:hAnsi="Arial" w:cs="Arial"/>
+                <w:b/>
+                <w:bCs/>
+                <w:lang w:val="da-DK"/>
+              </w:rPr>
+            </w:pPr>
+          </w:p>
+        </w:tc>
+        <w:tc>
+          <w:tcPr>
+            <w:tcW w:w="2158" w:type="dxa"/>
+            <w:shd w:val="clear" w:color="auto" w:fill="E8E8E8" w:themeFill="background2"/>
+          </w:tcPr>
+          <w:p>
+            <w:pPr>
+              <w:spacing w:line="360" w:lineRule="auto"/>
+              <w:jc w:val="center"/>
+              <w:rPr>
+                <w:rFonts w:ascii="Arial" w:hAnsi="Arial" w:cs="Arial"/>
+                <w:b/>
+                <w:bCs/>
+                <w:lang w:val="da-DK"/>
+              </w:rPr>
+            </w:pPr>
+            <w:r>
+              <w:rPr>
+                <w:rFonts w:ascii="Arial" w:hAnsi="Arial" w:cs="Arial"/>
+                <w:b/>
+                <w:bCs/>
+                <w:lang w:val="da-DK"/>
+              </w:rPr>
+              <w:t>1 - Negligible</w:t>
+            </w:r>
+          </w:p>
+        </w:tc>
+        <w:tc>
+          <w:tcPr>
+            <w:tcW w:w="2158" w:type="dxa"/>
+            <w:shd w:val="clear" w:color="auto" w:fill="E8E8E8" w:themeFill="background2"/>
+          </w:tcPr>
+          <w:p>
+            <w:pPr>
+              <w:spacing w:line="360" w:lineRule="auto"/>
+              <w:jc w:val="center"/>
+              <w:rPr>
+                <w:rFonts w:ascii="Arial" w:hAnsi="Arial" w:cs="Arial"/>
+                <w:b/>
+                <w:bCs/>
+                <w:lang w:val="da-DK"/>
+              </w:rPr>
+            </w:pPr>
+            <w:r>
+              <w:rPr>
+                <w:rFonts w:ascii="Arial" w:hAnsi="Arial" w:cs="Arial"/>
+                <w:b/>
+                <w:bCs/>
+                <w:lang w:val="da-DK"/>
+              </w:rPr>
+              <w:t>2 – Minor</w:t>
+            </w:r>
+          </w:p>
+        </w:tc>
+        <w:tc>
+          <w:tcPr>
+            <w:tcW w:w="2158" w:type="dxa"/>
+            <w:shd w:val="clear" w:color="auto" w:fill="E8E8E8" w:themeFill="background2"/>
+          </w:tcPr>
+          <w:p>
+            <w:pPr>
+              <w:spacing w:line="360" w:lineRule="auto"/>
+              <w:jc w:val="center"/>
+              <w:rPr>
+                <w:rFonts w:ascii="Arial" w:hAnsi="Arial" w:cs="Arial"/>
+                <w:b/>
+                <w:bCs/>
+                <w:lang w:val="da-DK"/>
+              </w:rPr>
+            </w:pPr>
+            <w:r>
+              <w:rPr>
+                <w:rFonts w:ascii="Arial" w:hAnsi="Arial" w:cs="Arial"/>
+                <w:b/>
+                <w:bCs/>
+                <w:lang w:val="da-DK"/>
+              </w:rPr>
+              <w:t>3 – Moderate</w:t>
+            </w:r>
+          </w:p>
+        </w:tc>
+        <w:tc>
+          <w:tcPr>
+            <w:tcW w:w="2159" w:type="dxa"/>
+            <w:shd w:val="clear" w:color="auto" w:fill="E8E8E8" w:themeFill="background2"/>
+          </w:tcPr>
+          <w:p>
+            <w:pPr>
+              <w:spacing w:line="360" w:lineRule="auto"/>
+              <w:jc w:val="center"/>
+              <w:rPr>
+                <w:rFonts w:ascii="Arial" w:hAnsi="Arial" w:cs="Arial"/>
+                <w:b/>
+                <w:bCs/>
+                <w:lang w:val="da-DK"/>
+              </w:rPr>
+            </w:pPr>
+            <w:r>
+              <w:rPr>
+                <w:rFonts w:ascii="Arial" w:hAnsi="Arial" w:cs="Arial"/>
+                <w:b/>
+                <w:bCs/>
+                <w:lang w:val="da-DK"/>
+              </w:rPr>
+              <w:t>4 – High</w:t>
+            </w:r>
+          </w:p>
+        </w:tc>
+        <w:tc>
+          <w:tcPr>
+            <w:tcW w:w="2159" w:type="dxa"/>
+            <w:shd w:val="clear" w:color="auto" w:fill="E8E8E8" w:themeFill="background2"/>
+          </w:tcPr>
+          <w:p>
+            <w:pPr>
+              <w:spacing w:line="360" w:lineRule="auto"/>
+              <w:jc w:val="center"/>
+              <w:rPr>
+                <w:rFonts w:ascii="Arial" w:hAnsi="Arial" w:cs="Arial"/>
+                <w:b/>
+                <w:bCs/>
+                <w:lang w:val="da-DK"/>
+              </w:rPr>
+            </w:pPr>
+            <w:r>
+              <w:rPr>
+                <w:rFonts w:ascii="Arial" w:hAnsi="Arial" w:cs="Arial"/>
+                <w:b/>
+                <w:bCs/>
+                <w:lang w:val="da-DK"/>
+              </w:rPr>
+              <w:t xml:space="preserve">5 – </w:t>
+            </w:r>
+            <w:proofErr w:type="spellStart"/>
+            <w:r>
+              <w:rPr>
+                <w:rFonts w:ascii="Arial" w:hAnsi="Arial" w:cs="Arial"/>
+                <w:b/>
+                <w:bCs/>
+                <w:lang w:val="da-DK"/>
+              </w:rPr>
+              <w:t>Very</w:t>
+            </w:r>
+            <w:proofErr w:type="spellEnd"/>
+            <w:r>
+              <w:rPr>
+                <w:rFonts w:ascii="Arial" w:hAnsi="Arial" w:cs="Arial"/>
+                <w:b/>
+                <w:bCs/>
+                <w:lang w:val="da-DK"/>
+              </w:rPr>
+              <w:t xml:space="preserve"> High</w:t>
+            </w:r>
+          </w:p>
+        </w:tc>
+      </w:tr>
+      <w:tr>
+        <w:tc>
+          <w:tcPr>
+            <w:tcW w:w="2158" w:type="dxa"/>
+            <w:shd w:val="clear" w:color="auto" w:fill="E8E8E8" w:themeFill="background2"/>
+          </w:tcPr>
+          <w:p>
+            <w:pPr>
+              <w:spacing w:line="360" w:lineRule="auto"/>
+              <w:jc w:val="center"/>
+              <w:rPr>
+                <w:rFonts w:ascii="Arial" w:hAnsi="Arial" w:cs="Arial"/>
+                <w:b/>
+                <w:bCs/>
+                <w:lang w:val="da-DK"/>
+              </w:rPr>
+            </w:pPr>
+            <w:r>
+              <w:rPr>
+                <w:rFonts w:ascii="Arial" w:hAnsi="Arial" w:cs="Arial"/>
+                <w:b/>
+                <w:bCs/>
+                <w:lang w:val="da-DK"/>
+              </w:rPr>
+              <w:t xml:space="preserve">5 – </w:t>
+            </w:r>
+            <w:proofErr w:type="spellStart"/>
+            <w:r>
+              <w:rPr>
+                <w:rFonts w:ascii="Arial" w:hAnsi="Arial" w:cs="Arial"/>
+                <w:b/>
+                <w:bCs/>
+                <w:lang w:val="da-DK"/>
+              </w:rPr>
+              <w:t>Very</w:t>
+            </w:r>
+            <w:proofErr w:type="spellEnd"/>
+            <w:r>
+              <w:rPr>
+                <w:rFonts w:ascii="Arial" w:hAnsi="Arial" w:cs="Arial"/>
+                <w:b/>
+                <w:bCs/>
+                <w:lang w:val="da-DK"/>
+              </w:rPr>
+              <w:t xml:space="preserve"> </w:t>
+            </w:r>
+            <w:proofErr w:type="spellStart"/>
+            <w:r>
+              <w:rPr>
+                <w:rFonts w:ascii="Arial" w:hAnsi="Arial" w:cs="Arial"/>
+                <w:b/>
+                <w:bCs/>
+                <w:lang w:val="da-DK"/>
+              </w:rPr>
+              <w:t>Likely</w:t>
+            </w:r>
+            <w:proofErr w:type="spellEnd"/>
+          </w:p>
+        </w:tc>
+        <w:tc>
+          <w:tcPr>
+            <w:tcW w:w="2158" w:type="dxa"/>
+            <w:shd w:val="clear" w:color="auto" w:fill="FFFF00"/>
+          </w:tcPr>
+          <w:p>
+            <w:pPr>
+              <w:spacing w:line="360" w:lineRule="auto"/>
+              <w:jc w:val="center"/>
+              <w:rPr>
+                <w:rFonts w:ascii="Arial" w:hAnsi="Arial" w:cs="Arial"/>
+                <w:b/>
+                <w:bCs/>
+                <w:lang w:val="da-DK"/>
+              </w:rPr>
+            </w:pPr>
+          </w:p>
+        </w:tc>
+        <w:tc>
+          <w:tcPr>
+            <w:tcW w:w="2158" w:type="dxa"/>
+            <w:shd w:val="clear" w:color="auto" w:fill="FFFF00"/>
+          </w:tcPr>
+          <w:p>
+            <w:pPr>
+              <w:spacing w:line="360" w:lineRule="auto"/>
+              <w:jc w:val="center"/>
+              <w:rPr>
+                <w:rFonts w:ascii="Arial" w:hAnsi="Arial" w:cs="Arial"/>
+                <w:b/>
+                <w:bCs/>
+                <w:lang w:val="da-DK"/>
+              </w:rPr>
+            </w:pPr>
+            <w:r>
+              <w:rPr>
+                <w:rFonts w:ascii="Arial" w:hAnsi="Arial" w:cs="Arial"/>
+                <w:b/>
+                <w:bCs/>
+                <w:lang w:val="da-DK"/>
+              </w:rPr>
+              <w:t>R7</w:t>
+            </w:r>
+          </w:p>
+        </w:tc>
+        <w:tc>
+          <w:tcPr>
+            <w:tcW w:w="2158" w:type="dxa"/>
+            <w:shd w:val="clear" w:color="auto" w:fill="EE0000"/>
+          </w:tcPr>
+          <w:p>
+            <w:pPr>
+              <w:spacing w:line="360" w:lineRule="auto"/>
+              <w:jc w:val="center"/>
+              <w:rPr>
+                <w:rFonts w:ascii="Arial" w:hAnsi="Arial" w:cs="Arial"/>
+                <w:b/>
+                <w:bCs/>
+                <w:lang w:val="da-DK"/>
+              </w:rPr>
+            </w:pPr>
+          </w:p>
+        </w:tc>
+        <w:tc>
+          <w:tcPr>
+            <w:tcW w:w="2159" w:type="dxa"/>
+            <w:shd w:val="clear" w:color="auto" w:fill="EE0000"/>
+          </w:tcPr>
+          <w:p>
+            <w:pPr>
+              <w:spacing w:line="360" w:lineRule="auto"/>
+              <w:jc w:val="center"/>
+              <w:rPr>
+                <w:rFonts w:ascii="Arial" w:hAnsi="Arial" w:cs="Arial"/>
+                <w:b/>
+                <w:bCs/>
+                <w:lang w:val="da-DK"/>
+              </w:rPr>
+            </w:pPr>
+          </w:p>
+        </w:tc>
+        <w:tc>
+          <w:tcPr>
+            <w:tcW w:w="2159" w:type="dxa"/>
+            <w:shd w:val="clear" w:color="auto" w:fill="EE0000"/>
+          </w:tcPr>
+          <w:p>
+            <w:pPr>
+              <w:spacing w:line="360" w:lineRule="auto"/>
+              <w:jc w:val="center"/>
+              <w:rPr>
+                <w:rFonts w:ascii="Arial" w:hAnsi="Arial" w:cs="Arial"/>
+                <w:b/>
+                <w:bCs/>
+                <w:lang w:val="da-DK"/>
+              </w:rPr>
+            </w:pPr>
+            <w:r>
+              <w:rPr>
+                <w:rFonts w:ascii="Arial" w:hAnsi="Arial" w:cs="Arial"/>
+                <w:b/>
+                <w:bCs/>
+                <w:lang w:val="da-DK"/>
+              </w:rPr>
+              <w:t>R10</w:t>
+            </w:r>
+          </w:p>
+        </w:tc>
+      </w:tr>
+      <w:tr>
+        <w:tc>
+          <w:tcPr>
+            <w:tcW w:w="2158" w:type="dxa"/>
+            <w:shd w:val="clear" w:color="auto" w:fill="E8E8E8" w:themeFill="background2"/>
+          </w:tcPr>
+          <w:p>
+            <w:pPr>
+              <w:spacing w:line="360" w:lineRule="auto"/>
+              <w:jc w:val="center"/>
+              <w:rPr>
+                <w:rFonts w:ascii="Arial" w:hAnsi="Arial" w:cs="Arial"/>
+                <w:b/>
+                <w:bCs/>
+                <w:lang w:val="da-DK"/>
+              </w:rPr>
+            </w:pPr>
+            <w:r>
+              <w:rPr>
+                <w:rFonts w:ascii="Arial" w:hAnsi="Arial" w:cs="Arial"/>
+                <w:b/>
+                <w:bCs/>
+                <w:lang w:val="da-DK"/>
+              </w:rPr>
+              <w:t xml:space="preserve">4 – </w:t>
+            </w:r>
+            <w:proofErr w:type="spellStart"/>
+            <w:r>
+              <w:rPr>
+                <w:rFonts w:ascii="Arial" w:hAnsi="Arial" w:cs="Arial"/>
+                <w:b/>
+                <w:bCs/>
+                <w:lang w:val="da-DK"/>
+              </w:rPr>
+              <w:t>Likely</w:t>
+            </w:r>
+            <w:proofErr w:type="spellEnd"/>
+          </w:p>
+        </w:tc>
+        <w:tc>
+          <w:tcPr>
+            <w:tcW w:w="2158" w:type="dxa"/>
+            <w:shd w:val="clear" w:color="auto" w:fill="92D050"/>
+          </w:tcPr>
+          <w:p>
+            <w:pPr>
+              <w:spacing w:line="360" w:lineRule="auto"/>
+              <w:jc w:val="center"/>
+              <w:rPr>
+                <w:rFonts w:ascii="Arial" w:hAnsi="Arial" w:cs="Arial"/>
+                <w:b/>
+                <w:bCs/>
+                <w:lang w:val="da-DK"/>
+              </w:rPr>
+            </w:pPr>
+          </w:p>
+        </w:tc>
+        <w:tc>
+          <w:tcPr>
+            <w:tcW w:w="2158" w:type="dxa"/>
+            <w:shd w:val="clear" w:color="auto" w:fill="FFFF00"/>
+          </w:tcPr>
+          <w:p>
+            <w:pPr>
+              <w:spacing w:line="360" w:lineRule="auto"/>
+              <w:jc w:val="center"/>
+              <w:rPr>
+                <w:rFonts w:ascii="Arial" w:hAnsi="Arial" w:cs="Arial"/>
+                <w:b/>
+                <w:bCs/>
+                <w:lang w:val="da-DK"/>
+              </w:rPr>
+            </w:pPr>
+          </w:p>
+        </w:tc>
+        <w:tc>
+          <w:tcPr>
+            <w:tcW w:w="2158" w:type="dxa"/>
+            <w:shd w:val="clear" w:color="auto" w:fill="FFFF00"/>
+          </w:tcPr>
+          <w:p>
+            <w:pPr>
+              <w:spacing w:line="360" w:lineRule="auto"/>
+              <w:jc w:val="center"/>
+              <w:rPr>
+                <w:rFonts w:ascii="Arial" w:hAnsi="Arial" w:cs="Arial"/>
+                <w:b/>
+                <w:bCs/>
+                <w:lang w:val="da-DK"/>
+              </w:rPr>
+            </w:pPr>
+            <w:r>
+              <w:rPr>
+                <w:rFonts w:ascii="Arial" w:hAnsi="Arial" w:cs="Arial"/>
+                <w:b/>
+                <w:bCs/>
+                <w:lang w:val="da-DK"/>
+              </w:rPr>
+              <w:t>R2, R4</w:t>
+            </w:r>
+          </w:p>
+        </w:tc>
+        <w:tc>
+          <w:tcPr>
+            <w:tcW w:w="2159" w:type="dxa"/>
+            <w:shd w:val="clear" w:color="auto" w:fill="EE0000"/>
+          </w:tcPr>
+          <w:p>
+            <w:pPr>
+              <w:spacing w:line="360" w:lineRule="auto"/>
+              <w:jc w:val="center"/>
+              <w:rPr>
+                <w:rFonts w:ascii="Arial" w:hAnsi="Arial" w:cs="Arial"/>
+                <w:b/>
+                <w:bCs/>
+                <w:lang w:val="da-DK"/>
+              </w:rPr>
+            </w:pPr>
+            <w:r>
+              <w:rPr>
+                <w:rFonts w:ascii="Arial" w:hAnsi="Arial" w:cs="Arial"/>
+                <w:b/>
+                <w:bCs/>
+                <w:lang w:val="da-DK"/>
+              </w:rPr>
+              <w:t>R1, R9</w:t>
+            </w:r>
+          </w:p>
+        </w:tc>
+        <w:tc>
+          <w:tcPr>
+            <w:tcW w:w="2159" w:type="dxa"/>
+            <w:shd w:val="clear" w:color="auto" w:fill="EE0000"/>
+          </w:tcPr>
+          <w:p>
+            <w:pPr>
+              <w:spacing w:line="360" w:lineRule="auto"/>
+              <w:jc w:val="center"/>
+              <w:rPr>
+                <w:rFonts w:ascii="Arial" w:hAnsi="Arial" w:cs="Arial"/>
+                <w:b/>
+                <w:bCs/>
+                <w:lang w:val="da-DK"/>
+              </w:rPr>
+            </w:pPr>
+          </w:p>
+        </w:tc>
+      </w:tr>
+      <w:tr>
+        <w:tc>
+          <w:tcPr>
+            <w:tcW w:w="2158" w:type="dxa"/>
+            <w:shd w:val="clear" w:color="auto" w:fill="E8E8E8" w:themeFill="background2"/>
+          </w:tcPr>
+          <w:p>
+            <w:pPr>
+              <w:spacing w:line="360" w:lineRule="auto"/>
+              <w:jc w:val="center"/>
+              <w:rPr>
+                <w:rFonts w:ascii="Arial" w:hAnsi="Arial" w:cs="Arial"/>
+                <w:b/>
+                <w:bCs/>
+                <w:lang w:val="da-DK"/>
+              </w:rPr>
+            </w:pPr>
+            <w:r>
+              <w:rPr>
+                <w:rFonts w:ascii="Arial" w:hAnsi="Arial" w:cs="Arial"/>
+                <w:b/>
+                <w:bCs/>
+                <w:lang w:val="da-DK"/>
+              </w:rPr>
+              <w:t xml:space="preserve">3 – </w:t>
+            </w:r>
+            <w:proofErr w:type="spellStart"/>
+            <w:r>
+              <w:rPr>
+                <w:rFonts w:ascii="Arial" w:hAnsi="Arial" w:cs="Arial"/>
+                <w:b/>
+                <w:bCs/>
+                <w:lang w:val="da-DK"/>
+              </w:rPr>
+              <w:t>Possible</w:t>
+            </w:r>
+            <w:proofErr w:type="spellEnd"/>
+          </w:p>
+        </w:tc>
+        <w:tc>
+          <w:tcPr>
+            <w:tcW w:w="2158" w:type="dxa"/>
+            <w:shd w:val="clear" w:color="auto" w:fill="92D050"/>
+          </w:tcPr>
+          <w:p>
+            <w:pPr>
+              <w:spacing w:line="360" w:lineRule="auto"/>
+              <w:jc w:val="center"/>
+              <w:rPr>
+                <w:rFonts w:ascii="Arial" w:hAnsi="Arial" w:cs="Arial"/>
+                <w:b/>
+                <w:bCs/>
+                <w:lang w:val="da-DK"/>
+              </w:rPr>
+            </w:pPr>
+          </w:p>
+        </w:tc>
+        <w:tc>
+          <w:tcPr>
+            <w:tcW w:w="2158" w:type="dxa"/>
+            <w:shd w:val="clear" w:color="auto" w:fill="FFFF00"/>
+          </w:tcPr>
+          <w:p>
+            <w:pPr>
+              <w:spacing w:line="360" w:lineRule="auto"/>
+              <w:jc w:val="center"/>
+              <w:rPr>
+                <w:rFonts w:ascii="Arial" w:hAnsi="Arial" w:cs="Arial"/>
+                <w:b/>
+                <w:bCs/>
+                <w:lang w:val="da-DK"/>
+              </w:rPr>
+            </w:pPr>
+          </w:p>
+        </w:tc>
+        <w:tc>
+          <w:tcPr>
+            <w:tcW w:w="2158" w:type="dxa"/>
+            <w:shd w:val="clear" w:color="auto" w:fill="FFFF00"/>
+          </w:tcPr>
+          <w:p>
+            <w:pPr>
+              <w:spacing w:line="360" w:lineRule="auto"/>
+              <w:jc w:val="center"/>
+              <w:rPr>
+                <w:rFonts w:ascii="Arial" w:hAnsi="Arial" w:cs="Arial"/>
+                <w:b/>
+                <w:bCs/>
+                <w:lang w:val="da-DK"/>
+              </w:rPr>
+            </w:pPr>
+            <w:r>
+              <w:rPr>
+                <w:rFonts w:ascii="Arial" w:hAnsi="Arial" w:cs="Arial"/>
+                <w:b/>
+                <w:bCs/>
+                <w:lang w:val="da-DK"/>
+              </w:rPr>
+              <w:t>R6, R8, R12</w:t>
+            </w:r>
+          </w:p>
+        </w:tc>
+        <w:tc>
+          <w:tcPr>
+            <w:tcW w:w="2159" w:type="dxa"/>
+            <w:shd w:val="clear" w:color="auto" w:fill="FFFF00"/>
+          </w:tcPr>
+          <w:p>
+            <w:pPr>
+              <w:spacing w:line="360" w:lineRule="auto"/>
+              <w:jc w:val="center"/>
+              <w:rPr>
+                <w:rFonts w:ascii="Arial" w:hAnsi="Arial" w:cs="Arial"/>
+                <w:b/>
+                <w:bCs/>
+                <w:lang w:val="da-DK"/>
+              </w:rPr>
+            </w:pPr>
+            <w:r>
+              <w:rPr>
+                <w:rFonts w:ascii="Arial" w:hAnsi="Arial" w:cs="Arial"/>
+                <w:b/>
+                <w:bCs/>
+                <w:lang w:val="da-DK"/>
+              </w:rPr>
+              <w:t>R11</w:t>
+            </w:r>
+          </w:p>
+        </w:tc>
+        <w:tc>
+          <w:tcPr>
+            <w:tcW w:w="2159" w:type="dxa"/>
+            <w:shd w:val="clear" w:color="auto" w:fill="EE0000"/>
+          </w:tcPr>
+          <w:p>
+            <w:pPr>
+              <w:spacing w:line="360" w:lineRule="auto"/>
+              <w:jc w:val="center"/>
+              <w:rPr>
+                <w:rFonts w:ascii="Arial" w:hAnsi="Arial" w:cs="Arial"/>
+                <w:b/>
+                <w:bCs/>
+                <w:lang w:val="da-DK"/>
+              </w:rPr>
+            </w:pPr>
+            <w:r>
+              <w:rPr>
+                <w:rFonts w:ascii="Arial" w:hAnsi="Arial" w:cs="Arial"/>
+                <w:b/>
+                <w:bCs/>
+                <w:lang w:val="da-DK"/>
+              </w:rPr>
+              <w:t>R5</w:t>
+            </w:r>
+          </w:p>
+        </w:tc>
+      </w:tr>
+      <w:tr>
+        <w:tc>
+          <w:tcPr>
+            <w:tcW w:w="2158" w:type="dxa"/>
+            <w:shd w:val="clear" w:color="auto" w:fill="E8E8E8" w:themeFill="background2"/>
+          </w:tcPr>
+          <w:p>
+            <w:pPr>
+              <w:spacing w:line="360" w:lineRule="auto"/>
+              <w:jc w:val="center"/>
+              <w:rPr>
+                <w:rFonts w:ascii="Arial" w:hAnsi="Arial" w:cs="Arial"/>
+                <w:b/>
+                <w:bCs/>
+                <w:lang w:val="da-DK"/>
+              </w:rPr>
+            </w:pPr>
+            <w:r>
+              <w:rPr>
+                <w:rFonts w:ascii="Arial" w:hAnsi="Arial" w:cs="Arial"/>
+                <w:b/>
+                <w:bCs/>
+                <w:lang w:val="da-DK"/>
+              </w:rPr>
+              <w:t xml:space="preserve">2 – </w:t>
+            </w:r>
+            <w:proofErr w:type="spellStart"/>
+            <w:r>
+              <w:rPr>
+                <w:rFonts w:ascii="Arial" w:hAnsi="Arial" w:cs="Arial"/>
+                <w:b/>
+                <w:bCs/>
+                <w:lang w:val="da-DK"/>
+              </w:rPr>
+              <w:t>Unlikely</w:t>
+            </w:r>
+            <w:proofErr w:type="spellEnd"/>
+          </w:p>
+        </w:tc>
+        <w:tc>
+          <w:tcPr>
+            <w:tcW w:w="2158" w:type="dxa"/>
+            <w:shd w:val="clear" w:color="auto" w:fill="92D050"/>
+          </w:tcPr>
+          <w:p>
+            <w:pPr>
+              <w:spacing w:line="360" w:lineRule="auto"/>
+              <w:jc w:val="center"/>
+              <w:rPr>
+                <w:rFonts w:ascii="Arial" w:hAnsi="Arial" w:cs="Arial"/>
+                <w:b/>
+                <w:bCs/>
+                <w:lang w:val="da-DK"/>
+              </w:rPr>
+            </w:pPr>
+          </w:p>
+        </w:tc>
+        <w:tc>
+          <w:tcPr>
+            <w:tcW w:w="2158" w:type="dxa"/>
+            <w:shd w:val="clear" w:color="auto" w:fill="92D050"/>
+          </w:tcPr>
+          <w:p>
+            <w:pPr>
+              <w:spacing w:line="360" w:lineRule="auto"/>
+              <w:jc w:val="center"/>
+              <w:rPr>
+                <w:rFonts w:ascii="Arial" w:hAnsi="Arial" w:cs="Arial"/>
+                <w:b/>
+                <w:bCs/>
+                <w:lang w:val="da-DK"/>
+              </w:rPr>
+            </w:pPr>
+          </w:p>
+        </w:tc>
+        <w:tc>
+          <w:tcPr>
+            <w:tcW w:w="2158" w:type="dxa"/>
+            <w:shd w:val="clear" w:color="auto" w:fill="FFFF00"/>
+          </w:tcPr>
+          <w:p>
+            <w:pPr>
+              <w:spacing w:line="360" w:lineRule="auto"/>
+              <w:jc w:val="center"/>
+              <w:rPr>
+                <w:rFonts w:ascii="Arial" w:hAnsi="Arial" w:cs="Arial"/>
+                <w:b/>
+                <w:bCs/>
+                <w:lang w:val="da-DK"/>
+              </w:rPr>
+            </w:pPr>
+          </w:p>
+        </w:tc>
+        <w:tc>
+          <w:tcPr>
+            <w:tcW w:w="2159" w:type="dxa"/>
+            <w:shd w:val="clear" w:color="auto" w:fill="FFFF00"/>
+          </w:tcPr>
+          <w:p>
+            <w:pPr>
+              <w:spacing w:line="360" w:lineRule="auto"/>
+              <w:jc w:val="center"/>
+              <w:rPr>
+                <w:rFonts w:ascii="Arial" w:hAnsi="Arial" w:cs="Arial"/>
+                <w:b/>
+                <w:bCs/>
+                <w:lang w:val="da-DK"/>
+              </w:rPr>
+            </w:pPr>
+          </w:p>
+        </w:tc>
+        <w:tc>
+          <w:tcPr>
+            <w:tcW w:w="2159" w:type="dxa"/>
+            <w:shd w:val="clear" w:color="auto" w:fill="FFFF00"/>
+          </w:tcPr>
+          <w:p>
+            <w:pPr>
+              <w:spacing w:line="360" w:lineRule="auto"/>
+              <w:jc w:val="center"/>
+              <w:rPr>
+                <w:rFonts w:ascii="Arial" w:hAnsi="Arial" w:cs="Arial"/>
+                <w:b/>
+                <w:bCs/>
+                <w:lang w:val="da-DK"/>
+              </w:rPr>
+            </w:pPr>
+            <w:r>
+              <w:rPr>
+                <w:rFonts w:ascii="Arial" w:hAnsi="Arial" w:cs="Arial"/>
+                <w:b/>
+                <w:bCs/>
+                <w:lang w:val="da-DK"/>
+              </w:rPr>
+              <w:t>R3</w:t>
+            </w:r>
+          </w:p>
+        </w:tc>
+      </w:tr>
+      <w:tr>
+        <w:tc>
+          <w:tcPr>
+            <w:tcW w:w="2158" w:type="dxa"/>
+            <w:shd w:val="clear" w:color="auto" w:fill="E8E8E8" w:themeFill="background2"/>
+          </w:tcPr>
+          <w:p>
+            <w:pPr>
+              <w:spacing w:line="360" w:lineRule="auto"/>
+              <w:jc w:val="center"/>
+              <w:rPr>
+                <w:rFonts w:ascii="Arial" w:hAnsi="Arial" w:cs="Arial"/>
+                <w:b/>
+                <w:bCs/>
+                <w:lang w:val="da-DK"/>
+              </w:rPr>
+            </w:pPr>
+            <w:r>
+              <w:rPr>
+                <w:rFonts w:ascii="Arial" w:hAnsi="Arial" w:cs="Arial"/>
+                <w:b/>
+                <w:bCs/>
+                <w:lang w:val="da-DK"/>
+              </w:rPr>
+              <w:t xml:space="preserve">1 – </w:t>
+            </w:r>
+            <w:proofErr w:type="spellStart"/>
+            <w:r>
+              <w:rPr>
+                <w:rFonts w:ascii="Arial" w:hAnsi="Arial" w:cs="Arial"/>
+                <w:b/>
+                <w:bCs/>
+                <w:lang w:val="da-DK"/>
+              </w:rPr>
+              <w:t>Very</w:t>
+            </w:r>
+            <w:proofErr w:type="spellEnd"/>
+            <w:r>
+              <w:rPr>
+                <w:rFonts w:ascii="Arial" w:hAnsi="Arial" w:cs="Arial"/>
+                <w:b/>
+                <w:bCs/>
+                <w:lang w:val="da-DK"/>
+              </w:rPr>
+              <w:t xml:space="preserve"> </w:t>
+            </w:r>
+            <w:proofErr w:type="spellStart"/>
+            <w:r>
+              <w:rPr>
+                <w:rFonts w:ascii="Arial" w:hAnsi="Arial" w:cs="Arial"/>
+                <w:b/>
+                <w:bCs/>
+                <w:lang w:val="da-DK"/>
+              </w:rPr>
+              <w:t>Unlikely</w:t>
+            </w:r>
+            <w:proofErr w:type="spellEnd"/>
           </w:p>
         </w:tc>
         <w:tc>
@@ -8287,6 +10198,7 @@
   <w:style w:type="paragraph" w:default="1" w:styleId="Normal">
     <w:name w:val="Normal"/>
     <w:qFormat/>
+    <w:rsid w:val="00F94B21"/>
   </w:style>
   <w:style w:type="paragraph" w:styleId="Heading1">
     <w:name w:val="heading 1"/>

</xml_diff>